<commit_message>
carregar pagina dentro de outro dominio para o iframe
</commit_message>
<xml_diff>
--- a/Apostilas/22 - iframes ainda podem ser utilizados.docx
+++ b/Apostilas/22 - iframes ainda podem ser utilizados.docx
@@ -401,6 +401,576 @@
       <w:proofErr w:type="spellEnd"/>
       <w:r>
         <w:t>, e que também saiba em que momentos deve usar ou não usar. Quando utilizar, saber quais são as facilidades que ele vai te trazer e quais são os problemas que ele pode te trazer.</w:t>
+      </w:r>
+    </w:p>
+    <w:p/>
+    <w:p/>
+    <w:p>
+      <w:r>
+        <w:t>TRATAMENTO DE ERRO EM IFRAMES:</w:t>
+      </w:r>
+    </w:p>
+    <w:p/>
+    <w:p>
+      <w:r>
+        <w:t xml:space="preserve">Nem todos os navegadores para celular, para dispositivos móveis, tem suporte para </w:t>
+      </w:r>
+      <w:proofErr w:type="spellStart"/>
+      <w:r>
+        <w:t>iframes</w:t>
+      </w:r>
+      <w:proofErr w:type="spellEnd"/>
+      <w:r>
+        <w:t>...</w:t>
+      </w:r>
+    </w:p>
+    <w:p/>
+    <w:p>
+      <w:r>
+        <w:t xml:space="preserve">No meio da </w:t>
+      </w:r>
+      <w:proofErr w:type="spellStart"/>
+      <w:r>
+        <w:t>tag</w:t>
+      </w:r>
+      <w:proofErr w:type="spellEnd"/>
+      <w:r>
+        <w:t xml:space="preserve"> (&lt;</w:t>
+      </w:r>
+      <w:proofErr w:type="spellStart"/>
+      <w:r>
+        <w:t>iframe</w:t>
+      </w:r>
+      <w:proofErr w:type="spellEnd"/>
+      <w:r>
+        <w:t>&gt;&lt;p&gt;aqui&lt;/p&gt;&lt;/</w:t>
+      </w:r>
+      <w:proofErr w:type="spellStart"/>
+      <w:r>
+        <w:t>iframe</w:t>
+      </w:r>
+      <w:proofErr w:type="spellEnd"/>
+      <w:r>
+        <w:t xml:space="preserve">&gt;) podemos inserir conteúdo - texto - no entanto, esse texto somente ficará visível caso ocorra um "erro", caso o navegador do dispositivo não tenha compatibilidade com </w:t>
+      </w:r>
+      <w:proofErr w:type="spellStart"/>
+      <w:r>
+        <w:t>iframes</w:t>
+      </w:r>
+      <w:proofErr w:type="spellEnd"/>
+      <w:r>
+        <w:t xml:space="preserve"> (igual nas </w:t>
+      </w:r>
+      <w:proofErr w:type="spellStart"/>
+      <w:r>
+        <w:t>tags</w:t>
+      </w:r>
+      <w:proofErr w:type="spellEnd"/>
+      <w:r>
+        <w:t xml:space="preserve"> de </w:t>
+      </w:r>
+      <w:proofErr w:type="spellStart"/>
+      <w:r>
+        <w:t>video</w:t>
+      </w:r>
+      <w:proofErr w:type="spellEnd"/>
+      <w:r>
+        <w:t>)</w:t>
+      </w:r>
+    </w:p>
+    <w:p/>
+    <w:p>
+      <w:r>
+        <w:t xml:space="preserve">Portanto, dentro da </w:t>
+      </w:r>
+      <w:proofErr w:type="spellStart"/>
+      <w:r>
+        <w:t>tag</w:t>
+      </w:r>
+      <w:proofErr w:type="spellEnd"/>
+      <w:r>
+        <w:t xml:space="preserve"> </w:t>
+      </w:r>
+      <w:proofErr w:type="spellStart"/>
+      <w:r>
+        <w:t>iframe</w:t>
+      </w:r>
+      <w:proofErr w:type="spellEnd"/>
+      <w:r>
+        <w:t xml:space="preserve">, podemos deixar uma mensagem do tipo: " Seu navegador não é compatível com essa funcionalidade " - Que atuará como uma espécie de tratamento de erro que será exibido somente em caso de falha no carregamento do </w:t>
+      </w:r>
+      <w:proofErr w:type="spellStart"/>
+      <w:r>
+        <w:t>iframe</w:t>
+      </w:r>
+      <w:proofErr w:type="spellEnd"/>
+      <w:r>
+        <w:t xml:space="preserve"> para os usuários com navegadores incompatíveis com esse elemento (alguns dispositivos móveis).</w:t>
+      </w:r>
+    </w:p>
+    <w:p/>
+    <w:p>
+      <w:r>
+        <w:t xml:space="preserve">Também, ao invés de colocar um aviso no meio da </w:t>
+      </w:r>
+      <w:proofErr w:type="spellStart"/>
+      <w:r>
+        <w:t>tag</w:t>
+      </w:r>
+      <w:proofErr w:type="spellEnd"/>
+      <w:r>
+        <w:t xml:space="preserve">, podemos inserir um link que direciona o usuário para o site que ele deveria ter visualizado inicialmente pelo </w:t>
+      </w:r>
+      <w:proofErr w:type="spellStart"/>
+      <w:r>
+        <w:t>iframe</w:t>
+      </w:r>
+      <w:proofErr w:type="spellEnd"/>
+      <w:r>
+        <w:t xml:space="preserve"> (insira o nome do respectivo site na etiqueta do link - texto do link).</w:t>
+      </w:r>
+    </w:p>
+    <w:p/>
+    <w:p>
+      <w:r>
+        <w:lastRenderedPageBreak/>
+        <w:t xml:space="preserve">Dessa forma, se por acaso o seu </w:t>
+      </w:r>
+      <w:proofErr w:type="spellStart"/>
+      <w:r>
+        <w:t>iframe</w:t>
+      </w:r>
+      <w:proofErr w:type="spellEnd"/>
+      <w:r>
+        <w:t xml:space="preserve"> não for compatível com o navegador do usuário, o seu tratamento de erro (mensagem ou link) será exibido para ele.</w:t>
+      </w:r>
+    </w:p>
+    <w:p/>
+    <w:p>
+      <w:r>
+        <w:t>ESTILIZAÇÃO DE IFRAMES:</w:t>
+      </w:r>
+    </w:p>
+    <w:p/>
+    <w:p>
+      <w:r>
+        <w:t xml:space="preserve">Referente às propriedades de largura e altura, por padrão essas dimensões em </w:t>
+      </w:r>
+      <w:proofErr w:type="spellStart"/>
+      <w:r>
+        <w:t>iframes</w:t>
+      </w:r>
+      <w:proofErr w:type="spellEnd"/>
+      <w:r>
+        <w:t xml:space="preserve"> são respectivamente de 300x150px. </w:t>
+      </w:r>
+    </w:p>
+    <w:p/>
+    <w:p>
+      <w:r>
+        <w:t xml:space="preserve">Se você quiser, pode configurar essas medidas de largura e altura diretamente na </w:t>
+      </w:r>
+      <w:proofErr w:type="spellStart"/>
+      <w:r>
+        <w:t>tag</w:t>
+      </w:r>
+      <w:proofErr w:type="spellEnd"/>
+      <w:r>
+        <w:t xml:space="preserve"> do </w:t>
+      </w:r>
+      <w:proofErr w:type="spellStart"/>
+      <w:r>
+        <w:t>iframe</w:t>
+      </w:r>
+      <w:proofErr w:type="spellEnd"/>
+      <w:r>
+        <w:t xml:space="preserve">. Para fazer isso, existem os parâmetros </w:t>
+      </w:r>
+      <w:proofErr w:type="spellStart"/>
+      <w:r>
+        <w:t>width</w:t>
+      </w:r>
+      <w:proofErr w:type="spellEnd"/>
+      <w:r>
+        <w:t xml:space="preserve"> e </w:t>
+      </w:r>
+      <w:proofErr w:type="spellStart"/>
+      <w:r>
+        <w:t>height</w:t>
+      </w:r>
+      <w:proofErr w:type="spellEnd"/>
+      <w:r>
+        <w:t xml:space="preserve">, que nesse caso devem ser inseridos dentro da </w:t>
+      </w:r>
+      <w:proofErr w:type="spellStart"/>
+      <w:r>
+        <w:t>tag</w:t>
+      </w:r>
+      <w:proofErr w:type="spellEnd"/>
+      <w:r>
+        <w:t xml:space="preserve"> de abertura do </w:t>
+      </w:r>
+      <w:proofErr w:type="spellStart"/>
+      <w:r>
+        <w:t>iframe</w:t>
+      </w:r>
+      <w:proofErr w:type="spellEnd"/>
+      <w:r>
+        <w:t xml:space="preserve">. (não é necessário abrir </w:t>
+      </w:r>
+      <w:proofErr w:type="spellStart"/>
+      <w:r>
+        <w:t>style</w:t>
+      </w:r>
+      <w:proofErr w:type="spellEnd"/>
+      <w:r>
+        <w:t>)</w:t>
+      </w:r>
+    </w:p>
+    <w:p/>
+    <w:p>
+      <w:r>
+        <w:t xml:space="preserve">Você também pode configurar largura e altura usando CSS, para fazer isso basta abrir um seletor para o elemento </w:t>
+      </w:r>
+      <w:proofErr w:type="spellStart"/>
+      <w:r>
+        <w:t>iframe</w:t>
+      </w:r>
+      <w:proofErr w:type="spellEnd"/>
+      <w:r>
+        <w:t xml:space="preserve"> e inserir as declarações.</w:t>
+      </w:r>
+    </w:p>
+    <w:p/>
+    <w:p>
+      <w:r>
+        <w:t xml:space="preserve">Observação: Nesse caso das CSS, </w:t>
+      </w:r>
+      <w:proofErr w:type="gramStart"/>
+      <w:r>
+        <w:t>as configurações feitas no seletor tem</w:t>
+      </w:r>
+      <w:proofErr w:type="gramEnd"/>
+      <w:r>
+        <w:t xml:space="preserve"> preferência e sempre irão sobrepor as configurações de largura e altura feitas por parâmetros HTML, lembre-se disso. Caso não exista nenhuma configuração nas suas folhas de estilo, aí sim ficam valendo as dimensões que foram configuradas no HTML.</w:t>
+      </w:r>
+    </w:p>
+    <w:p/>
+    <w:p>
+      <w:r>
+        <w:t xml:space="preserve">Para o elemento </w:t>
+      </w:r>
+      <w:proofErr w:type="spellStart"/>
+      <w:r>
+        <w:t>iframe</w:t>
+      </w:r>
+      <w:proofErr w:type="spellEnd"/>
+      <w:r>
+        <w:t xml:space="preserve">, também existe o parâmetro " </w:t>
+      </w:r>
+      <w:proofErr w:type="spellStart"/>
+      <w:r>
+        <w:t>scrolling</w:t>
+      </w:r>
+      <w:proofErr w:type="spellEnd"/>
+      <w:r>
+        <w:t xml:space="preserve"> ", que igualmente deve ser inserido dentro da </w:t>
+      </w:r>
+      <w:proofErr w:type="spellStart"/>
+      <w:r>
+        <w:t>tag</w:t>
+      </w:r>
+      <w:proofErr w:type="spellEnd"/>
+      <w:r>
+        <w:t xml:space="preserve"> de abertura do </w:t>
+      </w:r>
+      <w:proofErr w:type="spellStart"/>
+      <w:r>
+        <w:t>iframe</w:t>
+      </w:r>
+      <w:proofErr w:type="spellEnd"/>
+      <w:r>
+        <w:t xml:space="preserve">. Esse parâmetro serve para configurar a barra de rolagem do </w:t>
+      </w:r>
+      <w:proofErr w:type="spellStart"/>
+      <w:r>
+        <w:t>iframe</w:t>
+      </w:r>
+      <w:proofErr w:type="spellEnd"/>
+      <w:r>
+        <w:t>, e ele aceita os seguintes valores: "auto", "</w:t>
+      </w:r>
+      <w:proofErr w:type="spellStart"/>
+      <w:r>
+        <w:t>yes</w:t>
+      </w:r>
+      <w:proofErr w:type="spellEnd"/>
+      <w:r>
+        <w:t>" e "no".</w:t>
+      </w:r>
+    </w:p>
+    <w:p/>
+    <w:p>
+      <w:r>
+        <w:t xml:space="preserve">auto - É o valor padrão, faz com que a barra de rolagem no </w:t>
+      </w:r>
+      <w:proofErr w:type="spellStart"/>
+      <w:r>
+        <w:t>iframe</w:t>
+      </w:r>
+      <w:proofErr w:type="spellEnd"/>
+      <w:r>
+        <w:t xml:space="preserve"> apareça e possa ser utilizada normalmente.</w:t>
+      </w:r>
+    </w:p>
+    <w:p/>
+    <w:p>
+      <w:proofErr w:type="spellStart"/>
+      <w:r>
+        <w:t>yes</w:t>
+      </w:r>
+      <w:proofErr w:type="spellEnd"/>
+      <w:r>
+        <w:t xml:space="preserve"> - Força a exibição de uma barra de rolagem, mesmo que o site embutido no </w:t>
+      </w:r>
+      <w:proofErr w:type="spellStart"/>
+      <w:r>
+        <w:t>iframe</w:t>
+      </w:r>
+      <w:proofErr w:type="spellEnd"/>
+      <w:r>
+        <w:t xml:space="preserve"> não tenha uma.</w:t>
+      </w:r>
+    </w:p>
+    <w:p/>
+    <w:p>
+      <w:r>
+        <w:t xml:space="preserve">no - Bloqueia a barra de rolagem do site que está embutido no </w:t>
+      </w:r>
+      <w:proofErr w:type="spellStart"/>
+      <w:r>
+        <w:t>iframe</w:t>
+      </w:r>
+      <w:proofErr w:type="spellEnd"/>
+      <w:r>
+        <w:t xml:space="preserve">, impedindo o usuário de </w:t>
+      </w:r>
+      <w:proofErr w:type="spellStart"/>
+      <w:r>
+        <w:t>scrollar</w:t>
+      </w:r>
+      <w:proofErr w:type="spellEnd"/>
+      <w:r>
+        <w:t xml:space="preserve">.  </w:t>
+      </w:r>
+    </w:p>
+    <w:p/>
+    <w:p>
+      <w:r>
+        <w:t xml:space="preserve">Você pode também adicionar uma borda com o estilo que preferir no seu </w:t>
+      </w:r>
+      <w:proofErr w:type="spellStart"/>
+      <w:r>
+        <w:t>iframe</w:t>
+      </w:r>
+      <w:proofErr w:type="spellEnd"/>
+      <w:r>
+        <w:t xml:space="preserve">, para fazer isso basta inserir a declaração de borda dentro do seletor CSS do </w:t>
+      </w:r>
+      <w:proofErr w:type="spellStart"/>
+      <w:r>
+        <w:t>iframe</w:t>
+      </w:r>
+      <w:proofErr w:type="spellEnd"/>
+    </w:p>
+    <w:p/>
+    <w:p>
+      <w:r>
+        <w:lastRenderedPageBreak/>
+        <w:t xml:space="preserve">Nota: Como nós já sabemos, vários sites possuem proteção contra o </w:t>
+      </w:r>
+      <w:proofErr w:type="spellStart"/>
+      <w:r>
+        <w:t>iframe</w:t>
+      </w:r>
+      <w:proofErr w:type="spellEnd"/>
+      <w:r>
+        <w:t xml:space="preserve">, bloqueiam a sua visualização dentro deles... Talvez você possa pensar que por causa disso os </w:t>
+      </w:r>
+      <w:proofErr w:type="spellStart"/>
+      <w:r>
+        <w:t>iframes</w:t>
+      </w:r>
+      <w:proofErr w:type="spellEnd"/>
+      <w:r>
+        <w:t xml:space="preserve"> não tem serventia e acabe se perguntando de que forma vai utilizá-los... A resposta é simples: Você também pode inserir o seu próprio conteúdo (uma página sua, local) dentro de um </w:t>
+      </w:r>
+      <w:proofErr w:type="spellStart"/>
+      <w:r>
+        <w:t>iframe</w:t>
+      </w:r>
+      <w:proofErr w:type="spellEnd"/>
+      <w:r>
+        <w:t>, existem muitas possibilidades com isso.</w:t>
+      </w:r>
+    </w:p>
+    <w:p/>
+    <w:p/>
+    <w:p/>
+    <w:p>
+      <w:r>
+        <w:t xml:space="preserve">Inserindo conteúdo de site local no </w:t>
+      </w:r>
+      <w:proofErr w:type="spellStart"/>
+      <w:r>
+        <w:t>iframe</w:t>
+      </w:r>
+      <w:proofErr w:type="spellEnd"/>
+      <w:r>
+        <w:t>:</w:t>
+      </w:r>
+    </w:p>
+    <w:p/>
+    <w:p>
+      <w:r>
+        <w:t xml:space="preserve">1) Criar na mesma pasta, uma página com o conteúdo a ser exibido no </w:t>
+      </w:r>
+      <w:proofErr w:type="spellStart"/>
+      <w:r>
+        <w:t>iframe</w:t>
+      </w:r>
+      <w:proofErr w:type="spellEnd"/>
+      <w:r>
+        <w:t xml:space="preserve"> da página principal;</w:t>
+      </w:r>
+    </w:p>
+    <w:p/>
+    <w:p>
+      <w:r>
+        <w:t xml:space="preserve">2) No </w:t>
+      </w:r>
+      <w:proofErr w:type="spellStart"/>
+      <w:r>
+        <w:t>iframe</w:t>
+      </w:r>
+      <w:proofErr w:type="spellEnd"/>
+      <w:r>
+        <w:t xml:space="preserve"> da página principal, inserir em '</w:t>
+      </w:r>
+      <w:proofErr w:type="spellStart"/>
+      <w:r>
+        <w:t>src</w:t>
+      </w:r>
+      <w:proofErr w:type="spellEnd"/>
+      <w:r>
+        <w:t>' o link da página a ser exibida;</w:t>
+      </w:r>
+    </w:p>
+    <w:p/>
+    <w:p>
+      <w:r>
+        <w:t xml:space="preserve"> </w:t>
+      </w:r>
+      <w:proofErr w:type="spellStart"/>
+      <w:r>
+        <w:t>Ex</w:t>
+      </w:r>
+      <w:proofErr w:type="spellEnd"/>
+      <w:r>
+        <w:t>:</w:t>
+      </w:r>
+      <w:r>
+        <w:tab/>
+        <w:t>&lt;</w:t>
+      </w:r>
+      <w:proofErr w:type="spellStart"/>
+      <w:r>
+        <w:t>iframe</w:t>
+      </w:r>
+      <w:proofErr w:type="spellEnd"/>
+      <w:r>
+        <w:t xml:space="preserve"> </w:t>
+      </w:r>
+      <w:proofErr w:type="spellStart"/>
+      <w:r>
+        <w:t>src</w:t>
+      </w:r>
+      <w:proofErr w:type="spellEnd"/>
+      <w:r>
+        <w:t>="pag</w:t>
+      </w:r>
+      <w:proofErr w:type="gramStart"/>
+      <w:r>
+        <w:t>001 .</w:t>
+      </w:r>
+      <w:proofErr w:type="gramEnd"/>
+      <w:r>
+        <w:t xml:space="preserve"> </w:t>
+      </w:r>
+      <w:proofErr w:type="spellStart"/>
+      <w:r>
+        <w:t>html</w:t>
+      </w:r>
+      <w:proofErr w:type="spellEnd"/>
+      <w:r>
+        <w:t xml:space="preserve">" </w:t>
+      </w:r>
+      <w:proofErr w:type="spellStart"/>
+      <w:r>
+        <w:t>frameborder</w:t>
+      </w:r>
+      <w:proofErr w:type="spellEnd"/>
+      <w:r>
+        <w:t>="0"&gt;&lt;/</w:t>
+      </w:r>
+      <w:proofErr w:type="spellStart"/>
+      <w:r>
+        <w:t>iframe</w:t>
+      </w:r>
+      <w:proofErr w:type="spellEnd"/>
+      <w:r>
+        <w:t>&gt;</w:t>
+      </w:r>
+    </w:p>
+    <w:p/>
+    <w:p/>
+    <w:p>
+      <w:r>
+        <w:t xml:space="preserve"> </w:t>
+      </w:r>
+      <w:proofErr w:type="spellStart"/>
+      <w:r>
+        <w:t>Obs</w:t>
+      </w:r>
+      <w:proofErr w:type="spellEnd"/>
+      <w:r>
+        <w:t>:   Um site com tabela também pode ser inserido dentro de um &lt;</w:t>
+      </w:r>
+      <w:proofErr w:type="spellStart"/>
+      <w:r>
+        <w:t>iframe</w:t>
+      </w:r>
+      <w:proofErr w:type="spellEnd"/>
+      <w:r>
+        <w:t xml:space="preserve">&gt;, mas é recomendável inseri-la dentro de uma </w:t>
+      </w:r>
+    </w:p>
+    <w:p>
+      <w:pPr>
+        <w:rPr>
+          <w:u w:val="single"/>
+        </w:rPr>
+      </w:pPr>
+      <w:r>
+        <w:t xml:space="preserve">            &lt;</w:t>
+      </w:r>
+      <w:proofErr w:type="spellStart"/>
+      <w:r>
+        <w:t>div</w:t>
+      </w:r>
+      <w:proofErr w:type="spellEnd"/>
+      <w:r>
+        <w:t>&gt;, pois facilita a ação dos mecanismos de busca;</w:t>
       </w:r>
     </w:p>
     <w:sectPr>

</xml_diff>

<commit_message>
atualizado conteúdo de iframes
</commit_message>
<xml_diff>
--- a/Apostilas/22 - iframes ainda podem ser utilizados.docx
+++ b/Apostilas/22 - iframes ainda podem ser utilizados.docx
@@ -1,6 +1,6 @@
 
 <file path=word/document.xml><?xml version="1.0" encoding="utf-8"?>
-<w:document xmlns:wpc="http://schemas.microsoft.com/office/word/2010/wordprocessingCanvas" xmlns:cx="http://schemas.microsoft.com/office/drawing/2014/chartex" xmlns:cx1="http://schemas.microsoft.com/office/drawing/2015/9/8/chartex" xmlns:cx2="http://schemas.microsoft.com/office/drawing/2015/10/21/chartex" xmlns:cx3="http://schemas.microsoft.com/office/drawing/2016/5/9/chartex" xmlns:cx4="http://schemas.microsoft.com/office/drawing/2016/5/10/chartex" xmlns:cx5="http://schemas.microsoft.com/office/drawing/2016/5/11/chartex" xmlns:cx6="http://schemas.microsoft.com/office/drawing/2016/5/12/chartex" xmlns:cx7="http://schemas.microsoft.com/office/drawing/2016/5/13/chartex" xmlns:cx8="http://schemas.microsoft.com/office/drawing/2016/5/14/chartex" xmlns:mc="http://schemas.openxmlformats.org/markup-compatibility/2006" xmlns:aink="http://schemas.microsoft.com/office/drawing/2016/ink" xmlns:am3d="http://schemas.microsoft.com/office/drawing/2017/model3d" xmlns:o="urn:schemas-microsoft-com:office:office" xmlns:oel="http://schemas.microsoft.com/office/2019/extlst" xmlns:r="http://schemas.openxmlformats.org/officeDocument/2006/relationships" xmlns:m="http://schemas.openxmlformats.org/officeDocument/2006/math" xmlns:v="urn:schemas-microsoft-com:vml" xmlns:wp14="http://schemas.microsoft.com/office/word/2010/wordprocessingDrawing" xmlns:wp="http://schemas.openxmlformats.org/drawingml/2006/wordprocessingDrawing" xmlns:w10="urn:schemas-microsoft-com:office:word" xmlns:w="http://schemas.openxmlformats.org/wordprocessingml/2006/main" xmlns:w14="http://schemas.microsoft.com/office/word/2010/wordml" xmlns:w15="http://schemas.microsoft.com/office/word/2012/wordml" xmlns:w16cex="http://schemas.microsoft.com/office/word/2018/wordml/cex" xmlns:w16cid="http://schemas.microsoft.com/office/word/2016/wordml/cid" xmlns:w16="http://schemas.microsoft.com/office/word/2018/wordml" xmlns:w16du="http://schemas.microsoft.com/office/word/2023/wordml/word16du" xmlns:w16sdtdh="http://schemas.microsoft.com/office/word/2020/wordml/sdtdatahash" xmlns:w16se="http://schemas.microsoft.com/office/word/2015/wordml/symex" xmlns:wpg="http://schemas.microsoft.com/office/word/2010/wordprocessingGroup" xmlns:wpi="http://schemas.microsoft.com/office/word/2010/wordprocessingInk" xmlns:wne="http://schemas.microsoft.com/office/word/2006/wordml" xmlns:wps="http://schemas.microsoft.com/office/word/2010/wordprocessingShape" mc:Ignorable="w14 w15 w16se w16cid w16 w16cex w16sdtdh wp14">
+<w:document xmlns:wpc="http://schemas.microsoft.com/office/word/2010/wordprocessingCanvas" xmlns:cx="http://schemas.microsoft.com/office/drawing/2014/chartex" xmlns:cx1="http://schemas.microsoft.com/office/drawing/2015/9/8/chartex" xmlns:cx2="http://schemas.microsoft.com/office/drawing/2015/10/21/chartex" xmlns:cx3="http://schemas.microsoft.com/office/drawing/2016/5/9/chartex" xmlns:cx4="http://schemas.microsoft.com/office/drawing/2016/5/10/chartex" xmlns:cx5="http://schemas.microsoft.com/office/drawing/2016/5/11/chartex" xmlns:cx6="http://schemas.microsoft.com/office/drawing/2016/5/12/chartex" xmlns:cx7="http://schemas.microsoft.com/office/drawing/2016/5/13/chartex" xmlns:cx8="http://schemas.microsoft.com/office/drawing/2016/5/14/chartex" xmlns:mc="http://schemas.openxmlformats.org/markup-compatibility/2006" xmlns:aink="http://schemas.microsoft.com/office/drawing/2016/ink" xmlns:am3d="http://schemas.microsoft.com/office/drawing/2017/model3d" xmlns:o="urn:schemas-microsoft-com:office:office" xmlns:oel="http://schemas.microsoft.com/office/2019/extlst" xmlns:r="http://schemas.openxmlformats.org/officeDocument/2006/relationships" xmlns:m="http://schemas.openxmlformats.org/officeDocument/2006/math" xmlns:v="urn:schemas-microsoft-com:vml" xmlns:wp14="http://schemas.microsoft.com/office/word/2010/wordprocessingDrawing" xmlns:wp="http://schemas.openxmlformats.org/drawingml/2006/wordprocessingDrawing" xmlns:w10="urn:schemas-microsoft-com:office:word" xmlns:w="http://schemas.openxmlformats.org/wordprocessingml/2006/main" xmlns:w14="http://schemas.microsoft.com/office/word/2010/wordml" xmlns:w15="http://schemas.microsoft.com/office/word/2012/wordml" xmlns:w16cex="http://schemas.microsoft.com/office/word/2018/wordml/cex" xmlns:w16cid="http://schemas.microsoft.com/office/word/2016/wordml/cid" xmlns:w16="http://schemas.microsoft.com/office/word/2018/wordml" xmlns:w16sdtdh="http://schemas.microsoft.com/office/word/2020/wordml/sdtdatahash" xmlns:w16se="http://schemas.microsoft.com/office/word/2015/wordml/symex" xmlns:wpg="http://schemas.microsoft.com/office/word/2010/wordprocessingGroup" xmlns:wpi="http://schemas.microsoft.com/office/word/2010/wordprocessingInk" xmlns:wne="http://schemas.microsoft.com/office/word/2006/wordml" xmlns:wps="http://schemas.microsoft.com/office/word/2010/wordprocessingShape" mc:Ignorable="w14 w15 w16se w16cid w16 w16cex w16sdtdh wp14">
   <w:body>
     <w:p>
       <w:r>
@@ -378,15 +378,7 @@
       </w:r>
       <w:proofErr w:type="spellEnd"/>
       <w:r>
-        <w:t xml:space="preserve"> são úteis em determinadas situações, mas você precisa saber que </w:t>
-      </w:r>
-      <w:proofErr w:type="gramStart"/>
-      <w:r>
-        <w:t>eles tem</w:t>
-      </w:r>
-      <w:proofErr w:type="gramEnd"/>
-      <w:r>
-        <w:t xml:space="preserve"> alguns problemas de segurança... Entretanto, com o avanço do HTML5, é possível prever e resolver (ou pelo menos reduzir) tais inconvenientes na questão da segurança.</w:t>
+        <w:t xml:space="preserve"> são úteis em determinadas situações, mas você precisa saber que eles tem alguns problemas de segurança... Entretanto, com o avanço do HTML5, é possível prever e resolver (ou pelo menos reduzir) tais inconvenientes na questão da segurança.</w:t>
       </w:r>
     </w:p>
     <w:p/>
@@ -644,15 +636,7 @@
     <w:p/>
     <w:p>
       <w:r>
-        <w:t xml:space="preserve">Observação: Nesse caso das CSS, </w:t>
-      </w:r>
-      <w:proofErr w:type="gramStart"/>
-      <w:r>
-        <w:t>as configurações feitas no seletor tem</w:t>
-      </w:r>
-      <w:proofErr w:type="gramEnd"/>
-      <w:r>
-        <w:t xml:space="preserve"> preferência e sempre irão sobrepor as configurações de largura e altura feitas por parâmetros HTML, lembre-se disso. Caso não exista nenhuma configuração nas suas folhas de estilo, aí sim ficam valendo as dimensões que foram configuradas no HTML.</w:t>
+        <w:t>Observação: Nesse caso das CSS, as configurações feitas no seletor tem preferência e sempre irão sobrepor as configurações de largura e altura feitas por parâmetros HTML, lembre-se disso. Caso não exista nenhuma configuração nas suas folhas de estilo, aí sim ficam valendo as dimensões que foram configuradas no HTML.</w:t>
       </w:r>
     </w:p>
     <w:p/>
@@ -897,49 +881,41 @@
       </w:r>
       <w:proofErr w:type="spellEnd"/>
       <w:r>
-        <w:t>="pag</w:t>
-      </w:r>
-      <w:proofErr w:type="gramStart"/>
-      <w:r>
-        <w:t>001 .</w:t>
-      </w:r>
-      <w:proofErr w:type="gramEnd"/>
+        <w:t xml:space="preserve">="pag001 . </w:t>
+      </w:r>
+      <w:proofErr w:type="spellStart"/>
+      <w:r>
+        <w:t>html</w:t>
+      </w:r>
+      <w:proofErr w:type="spellEnd"/>
+      <w:r>
+        <w:t xml:space="preserve">" </w:t>
+      </w:r>
+      <w:proofErr w:type="spellStart"/>
+      <w:r>
+        <w:t>frameborder</w:t>
+      </w:r>
+      <w:proofErr w:type="spellEnd"/>
+      <w:r>
+        <w:t>="0"&gt;&lt;/</w:t>
+      </w:r>
+      <w:proofErr w:type="spellStart"/>
+      <w:r>
+        <w:t>iframe</w:t>
+      </w:r>
+      <w:proofErr w:type="spellEnd"/>
+      <w:r>
+        <w:t>&gt;</w:t>
+      </w:r>
+    </w:p>
+    <w:p/>
+    <w:p/>
+    <w:p>
       <w:r>
         <w:t xml:space="preserve"> </w:t>
       </w:r>
       <w:proofErr w:type="spellStart"/>
       <w:r>
-        <w:t>html</w:t>
-      </w:r>
-      <w:proofErr w:type="spellEnd"/>
-      <w:r>
-        <w:t xml:space="preserve">" </w:t>
-      </w:r>
-      <w:proofErr w:type="spellStart"/>
-      <w:r>
-        <w:t>frameborder</w:t>
-      </w:r>
-      <w:proofErr w:type="spellEnd"/>
-      <w:r>
-        <w:t>="0"&gt;&lt;/</w:t>
-      </w:r>
-      <w:proofErr w:type="spellStart"/>
-      <w:r>
-        <w:t>iframe</w:t>
-      </w:r>
-      <w:proofErr w:type="spellEnd"/>
-      <w:r>
-        <w:t>&gt;</w:t>
-      </w:r>
-    </w:p>
-    <w:p/>
-    <w:p/>
-    <w:p>
-      <w:r>
-        <w:t xml:space="preserve"> </w:t>
-      </w:r>
-      <w:proofErr w:type="spellStart"/>
-      <w:r>
         <w:t>Obs</w:t>
       </w:r>
       <w:proofErr w:type="spellEnd"/>
@@ -1072,21 +1048,7 @@
         <w:rPr>
           <w:u w:val="single"/>
         </w:rPr>
-        <w:t>Por exemplo: Dentro do nosso servidor, podemos criar uma pasta chamada "</w:t>
-      </w:r>
-      <w:proofErr w:type="gramStart"/>
-      <w:r>
-        <w:rPr>
-          <w:u w:val="single"/>
-        </w:rPr>
-        <w:t>paginas</w:t>
-      </w:r>
-      <w:proofErr w:type="gramEnd"/>
-      <w:r>
-        <w:rPr>
-          <w:u w:val="single"/>
-        </w:rPr>
-        <w:t xml:space="preserve">-extras" e armazenar todas as páginas que serão exibidas pelo </w:t>
+        <w:t xml:space="preserve">Por exemplo: Dentro do nosso servidor, podemos criar uma pasta chamada "paginas-extras" e armazenar todas as páginas que serão exibidas pelo </w:t>
       </w:r>
       <w:proofErr w:type="spellStart"/>
       <w:r>
@@ -1875,21 +1837,7 @@
         <w:rPr>
           <w:u w:val="single"/>
         </w:rPr>
-        <w:t xml:space="preserve">&gt;, </w:t>
-      </w:r>
-      <w:proofErr w:type="gramStart"/>
-      <w:r>
-        <w:rPr>
-          <w:u w:val="single"/>
-        </w:rPr>
-        <w:t>ou seja</w:t>
-      </w:r>
-      <w:proofErr w:type="gramEnd"/>
-      <w:r>
-        <w:rPr>
-          <w:u w:val="single"/>
-        </w:rPr>
-        <w:t xml:space="preserve"> para campos de inserção de dados e é exatamente o </w:t>
+        <w:t xml:space="preserve">&gt;, ou seja para campos de inserção de dados e é exatamente o </w:t>
       </w:r>
       <w:proofErr w:type="spellStart"/>
       <w:r>
@@ -1965,21 +1913,7 @@
         <w:rPr>
           <w:u w:val="single"/>
         </w:rPr>
-        <w:t xml:space="preserve">E diferente do "id", pode haver mais do que um elemento com </w:t>
-      </w:r>
-      <w:proofErr w:type="gramStart"/>
-      <w:r>
-        <w:rPr>
-          <w:u w:val="single"/>
-        </w:rPr>
-        <w:t>o mesmo</w:t>
-      </w:r>
-      <w:proofErr w:type="gramEnd"/>
-      <w:r>
-        <w:rPr>
-          <w:u w:val="single"/>
-        </w:rPr>
-        <w:t xml:space="preserve"> "</w:t>
+        <w:t>E diferente do "id", pode haver mais do que um elemento com o mesmo "</w:t>
       </w:r>
       <w:proofErr w:type="spellStart"/>
       <w:r>
@@ -2055,21 +1989,7 @@
         <w:rPr>
           <w:u w:val="single"/>
         </w:rPr>
-        <w:t xml:space="preserve"> esteja apontando para outra página, a renderização </w:t>
-      </w:r>
-      <w:proofErr w:type="gramStart"/>
-      <w:r>
-        <w:rPr>
-          <w:u w:val="single"/>
-        </w:rPr>
-        <w:t>da mesma</w:t>
-      </w:r>
-      <w:proofErr w:type="gramEnd"/>
-      <w:r>
-        <w:rPr>
-          <w:u w:val="single"/>
-        </w:rPr>
-        <w:t xml:space="preserve"> se dará dentro do </w:t>
+        <w:t xml:space="preserve"> esteja apontando para outra página, a renderização da mesma se dará dentro do </w:t>
       </w:r>
       <w:proofErr w:type="spellStart"/>
       <w:r>
@@ -2282,21 +2202,7 @@
         <w:rPr>
           <w:u w:val="single"/>
         </w:rPr>
-        <w:t xml:space="preserve">Essa página inicial pode conter informações como: " Escolha </w:t>
-      </w:r>
-      <w:proofErr w:type="gramStart"/>
-      <w:r>
-        <w:rPr>
-          <w:u w:val="single"/>
-        </w:rPr>
-        <w:t>um das opções</w:t>
-      </w:r>
-      <w:proofErr w:type="gramEnd"/>
-      <w:r>
-        <w:rPr>
-          <w:u w:val="single"/>
-        </w:rPr>
-        <w:t xml:space="preserve"> acima (páginas secundárias) " e alguma imagem em forma de logo.</w:t>
+        <w:t>Essa página inicial pode conter informações como: " Escolha um das opções acima (páginas secundárias) " e alguma imagem em forma de logo.</w:t>
       </w:r>
     </w:p>
     <w:p>
@@ -2842,21 +2748,118 @@
         <w:rPr>
           <w:u w:val="single"/>
         </w:rPr>
-        <w:t xml:space="preserve"> tem a desvantagem que só podemos inserir um código básico em HTML, não dá </w:t>
-      </w:r>
-      <w:proofErr w:type="gramStart"/>
-      <w:r>
-        <w:rPr>
-          <w:u w:val="single"/>
-        </w:rPr>
-        <w:t>pra</w:t>
-      </w:r>
-      <w:proofErr w:type="gramEnd"/>
-      <w:r>
-        <w:rPr>
-          <w:u w:val="single"/>
-        </w:rPr>
-        <w:t xml:space="preserve"> fazer muita coisa além disso. Por isso a recomendação é que, caso você queira algo mais evoluído, fazer como foi dito anteriormente e criar um arquivo separado com o seu código HTML e inclusive CSS. Ao invés de criar um arquivo separado, você também pode inserir uma imagem como plano de fundo, background... É uma opção.</w:t>
+        <w:t xml:space="preserve"> tem a desvantagem que só podemos inserir um código básico em HTML, não dá pra fazer muita coisa além disso. Por isso a recomendação é que, caso você queira algo mais evoluído, fazer como foi dito anteriormente e criar um arquivo separado com o seu código HTML e inclusive CSS. Ao invés de criar um arquivo separado, você também pode inserir uma imagem como plano de fundo, background... É uma opção.</w:t>
+      </w:r>
+    </w:p>
+    <w:p>
+      <w:pPr>
+        <w:rPr>
+          <w:u w:val="single"/>
+        </w:rPr>
+      </w:pPr>
+    </w:p>
+    <w:p>
+      <w:pPr>
+        <w:rPr>
+          <w:u w:val="single"/>
+        </w:rPr>
+      </w:pPr>
+    </w:p>
+    <w:p>
+      <w:pPr>
+        <w:rPr>
+          <w:u w:val="single"/>
+        </w:rPr>
+      </w:pPr>
+      <w:r>
+        <w:rPr>
+          <w:u w:val="single"/>
+        </w:rPr>
+        <w:lastRenderedPageBreak/>
+        <w:t xml:space="preserve">Inconvenientes do </w:t>
+      </w:r>
+      <w:proofErr w:type="spellStart"/>
+      <w:r>
+        <w:rPr>
+          <w:u w:val="single"/>
+        </w:rPr>
+        <w:t>iframe</w:t>
+      </w:r>
+      <w:proofErr w:type="spellEnd"/>
+    </w:p>
+    <w:p>
+      <w:pPr>
+        <w:rPr>
+          <w:u w:val="single"/>
+        </w:rPr>
+      </w:pPr>
+    </w:p>
+    <w:p>
+      <w:pPr>
+        <w:rPr>
+          <w:u w:val="single"/>
+        </w:rPr>
+      </w:pPr>
+      <w:r>
+        <w:rPr>
+          <w:u w:val="single"/>
+        </w:rPr>
+        <w:t>- Dificuldades de acesso ao conteúdo pelos mecanismos de busca;</w:t>
+      </w:r>
+    </w:p>
+    <w:p>
+      <w:pPr>
+        <w:rPr>
+          <w:u w:val="single"/>
+        </w:rPr>
+      </w:pPr>
+    </w:p>
+    <w:p>
+      <w:pPr>
+        <w:rPr>
+          <w:u w:val="single"/>
+        </w:rPr>
+      </w:pPr>
+      <w:r>
+        <w:rPr>
+          <w:u w:val="single"/>
+        </w:rPr>
+        <w:t>- Baixa acessibilidade (dificuldades de acesso ao conteúdo pelos leitores de tela, para deficientes visuais);</w:t>
+      </w:r>
+    </w:p>
+    <w:p>
+      <w:pPr>
+        <w:rPr>
+          <w:u w:val="single"/>
+        </w:rPr>
+      </w:pPr>
+    </w:p>
+    <w:p>
+      <w:pPr>
+        <w:rPr>
+          <w:u w:val="single"/>
+        </w:rPr>
+      </w:pPr>
+      <w:r>
+        <w:rPr>
+          <w:u w:val="single"/>
+        </w:rPr>
+        <w:t>- Baixa usabilidade (navegador ou usuário acabam se confundindo);</w:t>
+      </w:r>
+    </w:p>
+    <w:p>
+      <w:pPr>
+        <w:rPr>
+          <w:u w:val="single"/>
+        </w:rPr>
+      </w:pPr>
+    </w:p>
+    <w:p>
+      <w:r>
+        <w:rPr>
+          <w:u w:val="single"/>
+        </w:rPr>
+        <w:t>- Baixa segurança (abre as portas do seu site para outros sites);</w:t>
       </w:r>
     </w:p>
     <w:sectPr>

</xml_diff>